<commit_message>
Corrigindo conteúdo de gráficos.
</commit_message>
<xml_diff>
--- a/Testes/Gráficos.docx
+++ b/Testes/Gráficos.docx
@@ -870,10 +870,10 @@
         </w:rPr>
         <w:lastRenderedPageBreak/>
         <w:drawing>
-          <wp:inline distT="0" distB="0" distL="0" distR="0" wp14:anchorId="45D6507E" wp14:editId="49DABCDA">
-            <wp:extent cx="5400040" cy="3936689"/>
-            <wp:effectExtent l="0" t="0" r="10160" b="26035"/>
-            <wp:docPr id="41" name="Gráfico 41"/>
+          <wp:inline distT="0" distB="0" distL="0" distR="0" wp14:anchorId="20162819" wp14:editId="6F7288AF">
+            <wp:extent cx="5400040" cy="3962962"/>
+            <wp:effectExtent l="0" t="0" r="10160" b="19050"/>
+            <wp:docPr id="47" name="Gráfico 47"/>
             <wp:cNvGraphicFramePr/>
             <a:graphic xmlns:a="http://schemas.openxmlformats.org/drawingml/2006/main">
               <a:graphicData uri="http://schemas.openxmlformats.org/drawingml/2006/chart">
@@ -913,10 +913,10 @@
         </w:rPr>
         <w:lastRenderedPageBreak/>
         <w:drawing>
-          <wp:inline distT="0" distB="0" distL="0" distR="0" wp14:anchorId="79E4D7AE" wp14:editId="5B3325B8">
-            <wp:extent cx="5400040" cy="4361336"/>
-            <wp:effectExtent l="0" t="0" r="10160" b="20320"/>
-            <wp:docPr id="43" name="Gráfico 43"/>
+          <wp:inline distT="0" distB="0" distL="0" distR="0" wp14:anchorId="741E72BA" wp14:editId="1D4F66B2">
+            <wp:extent cx="5400040" cy="4371723"/>
+            <wp:effectExtent l="0" t="0" r="10160" b="10160"/>
+            <wp:docPr id="48" name="Gráfico 48"/>
             <wp:cNvGraphicFramePr/>
             <a:graphic xmlns:a="http://schemas.openxmlformats.org/drawingml/2006/main">
               <a:graphicData uri="http://schemas.openxmlformats.org/drawingml/2006/chart">
@@ -956,10 +956,10 @@
         </w:rPr>
         <w:lastRenderedPageBreak/>
         <w:drawing>
-          <wp:inline distT="0" distB="0" distL="0" distR="0" wp14:anchorId="5A0C8F4A" wp14:editId="1B0E5474">
-            <wp:extent cx="5400040" cy="4028339"/>
-            <wp:effectExtent l="0" t="0" r="10160" b="10795"/>
-            <wp:docPr id="45" name="Gráfico 45"/>
+          <wp:inline distT="0" distB="0" distL="0" distR="0" wp14:anchorId="39EC040C" wp14:editId="527128D6">
+            <wp:extent cx="5400040" cy="4046669"/>
+            <wp:effectExtent l="0" t="0" r="10160" b="11430"/>
+            <wp:docPr id="50" name="Gráfico 50"/>
             <wp:cNvGraphicFramePr/>
             <a:graphic xmlns:a="http://schemas.openxmlformats.org/drawingml/2006/main">
               <a:graphicData uri="http://schemas.openxmlformats.org/drawingml/2006/chart">
@@ -969,6 +969,8 @@
           </wp:inline>
         </w:drawing>
       </w:r>
+      <w:bookmarkStart w:id="0" w:name="_GoBack"/>
+      <w:bookmarkEnd w:id="0"/>
     </w:p>
     <w:p>
       <w:r>
@@ -1212,8 +1214,6 @@
           </wp:inline>
         </w:drawing>
       </w:r>
-      <w:bookmarkStart w:id="0" w:name="_GoBack"/>
-      <w:bookmarkEnd w:id="0"/>
     </w:p>
     <w:p>
       <w:pPr>
@@ -2271,11 +2271,11 @@
         </c:dLbls>
         <c:marker val="1"/>
         <c:smooth val="0"/>
-        <c:axId val="150223360"/>
-        <c:axId val="166195712"/>
+        <c:axId val="140343808"/>
+        <c:axId val="195003520"/>
       </c:lineChart>
       <c:catAx>
-        <c:axId val="150223360"/>
+        <c:axId val="140343808"/>
         <c:scaling>
           <c:orientation val="minMax"/>
         </c:scaling>
@@ -2295,7 +2295,7 @@
             <a:endParaRPr lang="pt-BR"/>
           </a:p>
         </c:txPr>
-        <c:crossAx val="166195712"/>
+        <c:crossAx val="195003520"/>
         <c:crosses val="autoZero"/>
         <c:auto val="1"/>
         <c:lblAlgn val="ctr"/>
@@ -2303,7 +2303,7 @@
         <c:noMultiLvlLbl val="0"/>
       </c:catAx>
       <c:valAx>
-        <c:axId val="166195712"/>
+        <c:axId val="195003520"/>
         <c:scaling>
           <c:orientation val="minMax"/>
         </c:scaling>
@@ -2332,7 +2332,7 @@
         <c:majorTickMark val="none"/>
         <c:minorTickMark val="none"/>
         <c:tickLblPos val="nextTo"/>
-        <c:crossAx val="150223360"/>
+        <c:crossAx val="140343808"/>
         <c:crosses val="autoZero"/>
         <c:crossBetween val="between"/>
       </c:valAx>
@@ -2720,11 +2720,11 @@
         </c:dLbls>
         <c:marker val="1"/>
         <c:smooth val="0"/>
-        <c:axId val="215191552"/>
-        <c:axId val="154751488"/>
+        <c:axId val="199041024"/>
+        <c:axId val="199123520"/>
       </c:lineChart>
       <c:catAx>
-        <c:axId val="215191552"/>
+        <c:axId val="199041024"/>
         <c:scaling>
           <c:orientation val="minMax"/>
         </c:scaling>
@@ -2744,7 +2744,7 @@
             <a:endParaRPr lang="pt-BR"/>
           </a:p>
         </c:txPr>
-        <c:crossAx val="154751488"/>
+        <c:crossAx val="199123520"/>
         <c:crosses val="autoZero"/>
         <c:auto val="1"/>
         <c:lblAlgn val="ctr"/>
@@ -2752,7 +2752,7 @@
         <c:noMultiLvlLbl val="0"/>
       </c:catAx>
       <c:valAx>
-        <c:axId val="154751488"/>
+        <c:axId val="199123520"/>
         <c:scaling>
           <c:orientation val="minMax"/>
         </c:scaling>
@@ -2781,7 +2781,7 @@
         <c:majorTickMark val="none"/>
         <c:minorTickMark val="none"/>
         <c:tickLblPos val="nextTo"/>
-        <c:crossAx val="215191552"/>
+        <c:crossAx val="199041024"/>
         <c:crosses val="autoZero"/>
         <c:crossBetween val="between"/>
       </c:valAx>
@@ -3327,11 +3327,11 @@
         </c:dLbls>
         <c:marker val="1"/>
         <c:smooth val="0"/>
-        <c:axId val="173485056"/>
-        <c:axId val="154753216"/>
+        <c:axId val="191349248"/>
+        <c:axId val="199125248"/>
       </c:lineChart>
       <c:catAx>
-        <c:axId val="173485056"/>
+        <c:axId val="191349248"/>
         <c:scaling>
           <c:orientation val="minMax"/>
         </c:scaling>
@@ -3351,7 +3351,7 @@
             <a:endParaRPr lang="pt-BR"/>
           </a:p>
         </c:txPr>
-        <c:crossAx val="154753216"/>
+        <c:crossAx val="199125248"/>
         <c:crosses val="autoZero"/>
         <c:auto val="1"/>
         <c:lblAlgn val="ctr"/>
@@ -3359,7 +3359,7 @@
         <c:noMultiLvlLbl val="0"/>
       </c:catAx>
       <c:valAx>
-        <c:axId val="154753216"/>
+        <c:axId val="199125248"/>
         <c:scaling>
           <c:orientation val="minMax"/>
         </c:scaling>
@@ -3388,7 +3388,7 @@
         <c:majorTickMark val="none"/>
         <c:minorTickMark val="none"/>
         <c:tickLblPos val="nextTo"/>
-        <c:crossAx val="173485056"/>
+        <c:crossAx val="191349248"/>
         <c:crosses val="autoZero"/>
         <c:crossBetween val="between"/>
       </c:valAx>
@@ -3618,11 +3618,11 @@
         </c:dLbls>
         <c:marker val="1"/>
         <c:smooth val="0"/>
-        <c:axId val="215192576"/>
-        <c:axId val="214008384"/>
+        <c:axId val="199042048"/>
+        <c:axId val="199127552"/>
       </c:lineChart>
       <c:catAx>
-        <c:axId val="215192576"/>
+        <c:axId val="199042048"/>
         <c:scaling>
           <c:orientation val="minMax"/>
         </c:scaling>
@@ -3642,7 +3642,7 @@
             <a:endParaRPr lang="pt-BR"/>
           </a:p>
         </c:txPr>
-        <c:crossAx val="214008384"/>
+        <c:crossAx val="199127552"/>
         <c:crosses val="autoZero"/>
         <c:auto val="1"/>
         <c:lblAlgn val="ctr"/>
@@ -3650,7 +3650,7 @@
         <c:noMultiLvlLbl val="0"/>
       </c:catAx>
       <c:valAx>
-        <c:axId val="214008384"/>
+        <c:axId val="199127552"/>
         <c:scaling>
           <c:orientation val="minMax"/>
         </c:scaling>
@@ -3679,7 +3679,7 @@
         <c:majorTickMark val="none"/>
         <c:minorTickMark val="none"/>
         <c:tickLblPos val="nextTo"/>
-        <c:crossAx val="215192576"/>
+        <c:crossAx val="199042048"/>
         <c:crosses val="autoZero"/>
         <c:crossBetween val="between"/>
       </c:valAx>
@@ -3909,11 +3909,11 @@
         </c:dLbls>
         <c:marker val="1"/>
         <c:smooth val="0"/>
-        <c:axId val="215195136"/>
-        <c:axId val="214010112"/>
+        <c:axId val="199044608"/>
+        <c:axId val="199129280"/>
       </c:lineChart>
       <c:catAx>
-        <c:axId val="215195136"/>
+        <c:axId val="199044608"/>
         <c:scaling>
           <c:orientation val="minMax"/>
         </c:scaling>
@@ -3933,7 +3933,7 @@
             <a:endParaRPr lang="pt-BR"/>
           </a:p>
         </c:txPr>
-        <c:crossAx val="214010112"/>
+        <c:crossAx val="199129280"/>
         <c:crosses val="autoZero"/>
         <c:auto val="1"/>
         <c:lblAlgn val="ctr"/>
@@ -3941,7 +3941,7 @@
         <c:noMultiLvlLbl val="0"/>
       </c:catAx>
       <c:valAx>
-        <c:axId val="214010112"/>
+        <c:axId val="199129280"/>
         <c:scaling>
           <c:orientation val="minMax"/>
         </c:scaling>
@@ -3970,7 +3970,7 @@
         <c:majorTickMark val="none"/>
         <c:minorTickMark val="none"/>
         <c:tickLblPos val="nextTo"/>
-        <c:crossAx val="215195136"/>
+        <c:crossAx val="199044608"/>
         <c:crosses val="autoZero"/>
         <c:crossBetween val="between"/>
       </c:valAx>
@@ -4200,11 +4200,11 @@
         </c:dLbls>
         <c:marker val="1"/>
         <c:smooth val="0"/>
-        <c:axId val="213742080"/>
-        <c:axId val="214011840"/>
+        <c:axId val="195408384"/>
+        <c:axId val="199598080"/>
       </c:lineChart>
       <c:catAx>
-        <c:axId val="213742080"/>
+        <c:axId val="195408384"/>
         <c:scaling>
           <c:orientation val="minMax"/>
         </c:scaling>
@@ -4224,7 +4224,7 @@
             <a:endParaRPr lang="pt-BR"/>
           </a:p>
         </c:txPr>
-        <c:crossAx val="214011840"/>
+        <c:crossAx val="199598080"/>
         <c:crosses val="autoZero"/>
         <c:auto val="1"/>
         <c:lblAlgn val="ctr"/>
@@ -4232,7 +4232,7 @@
         <c:noMultiLvlLbl val="0"/>
       </c:catAx>
       <c:valAx>
-        <c:axId val="214011840"/>
+        <c:axId val="199598080"/>
         <c:scaling>
           <c:orientation val="minMax"/>
         </c:scaling>
@@ -4261,7 +4261,7 @@
         <c:majorTickMark val="none"/>
         <c:minorTickMark val="none"/>
         <c:tickLblPos val="nextTo"/>
-        <c:crossAx val="213742080"/>
+        <c:crossAx val="195408384"/>
         <c:crosses val="autoZero"/>
         <c:crossBetween val="between"/>
       </c:valAx>
@@ -4649,11 +4649,11 @@
         </c:dLbls>
         <c:marker val="1"/>
         <c:smooth val="0"/>
-        <c:axId val="213742592"/>
-        <c:axId val="214013568"/>
+        <c:axId val="195408896"/>
+        <c:axId val="199599808"/>
       </c:lineChart>
       <c:catAx>
-        <c:axId val="213742592"/>
+        <c:axId val="195408896"/>
         <c:scaling>
           <c:orientation val="minMax"/>
         </c:scaling>
@@ -4673,7 +4673,7 @@
             <a:endParaRPr lang="pt-BR"/>
           </a:p>
         </c:txPr>
-        <c:crossAx val="214013568"/>
+        <c:crossAx val="199599808"/>
         <c:crosses val="autoZero"/>
         <c:auto val="1"/>
         <c:lblAlgn val="ctr"/>
@@ -4681,7 +4681,7 @@
         <c:noMultiLvlLbl val="0"/>
       </c:catAx>
       <c:valAx>
-        <c:axId val="214013568"/>
+        <c:axId val="199599808"/>
         <c:scaling>
           <c:orientation val="minMax"/>
         </c:scaling>
@@ -4710,7 +4710,7 @@
         <c:majorTickMark val="none"/>
         <c:minorTickMark val="none"/>
         <c:tickLblPos val="nextTo"/>
-        <c:crossAx val="213742592"/>
+        <c:crossAx val="195408896"/>
         <c:crosses val="autoZero"/>
         <c:crossBetween val="between"/>
       </c:valAx>
@@ -5251,11 +5251,11 @@
         </c:dLbls>
         <c:marker val="1"/>
         <c:smooth val="0"/>
-        <c:axId val="215401984"/>
-        <c:axId val="214015296"/>
+        <c:axId val="199677440"/>
+        <c:axId val="199601536"/>
       </c:lineChart>
       <c:catAx>
-        <c:axId val="215401984"/>
+        <c:axId val="199677440"/>
         <c:scaling>
           <c:orientation val="minMax"/>
         </c:scaling>
@@ -5275,7 +5275,7 @@
             <a:endParaRPr lang="pt-BR"/>
           </a:p>
         </c:txPr>
-        <c:crossAx val="214015296"/>
+        <c:crossAx val="199601536"/>
         <c:crosses val="autoZero"/>
         <c:auto val="1"/>
         <c:lblAlgn val="ctr"/>
@@ -5283,7 +5283,7 @@
         <c:noMultiLvlLbl val="0"/>
       </c:catAx>
       <c:valAx>
-        <c:axId val="214015296"/>
+        <c:axId val="199601536"/>
         <c:scaling>
           <c:orientation val="minMax"/>
         </c:scaling>
@@ -5312,7 +5312,7 @@
         <c:majorTickMark val="none"/>
         <c:minorTickMark val="none"/>
         <c:tickLblPos val="nextTo"/>
-        <c:crossAx val="215401984"/>
+        <c:crossAx val="199677440"/>
         <c:crosses val="autoZero"/>
         <c:crossBetween val="between"/>
       </c:valAx>
@@ -5537,11 +5537,11 @@
         </c:dLbls>
         <c:marker val="1"/>
         <c:smooth val="0"/>
-        <c:axId val="213743616"/>
-        <c:axId val="215491712"/>
+        <c:axId val="195409920"/>
+        <c:axId val="199603264"/>
       </c:lineChart>
       <c:catAx>
-        <c:axId val="213743616"/>
+        <c:axId val="195409920"/>
         <c:scaling>
           <c:orientation val="minMax"/>
         </c:scaling>
@@ -5561,7 +5561,7 @@
             <a:endParaRPr lang="pt-BR"/>
           </a:p>
         </c:txPr>
-        <c:crossAx val="215491712"/>
+        <c:crossAx val="199603264"/>
         <c:crosses val="autoZero"/>
         <c:auto val="1"/>
         <c:lblAlgn val="ctr"/>
@@ -5569,7 +5569,7 @@
         <c:noMultiLvlLbl val="0"/>
       </c:catAx>
       <c:valAx>
-        <c:axId val="215491712"/>
+        <c:axId val="199603264"/>
         <c:scaling>
           <c:orientation val="minMax"/>
         </c:scaling>
@@ -5598,7 +5598,7 @@
         <c:majorTickMark val="none"/>
         <c:minorTickMark val="none"/>
         <c:tickLblPos val="nextTo"/>
-        <c:crossAx val="213743616"/>
+        <c:crossAx val="195409920"/>
         <c:crosses val="autoZero"/>
         <c:crossBetween val="between"/>
       </c:valAx>
@@ -5902,11 +5902,11 @@
         </c:dLbls>
         <c:marker val="1"/>
         <c:smooth val="0"/>
-        <c:axId val="215400960"/>
-        <c:axId val="215493440"/>
+        <c:axId val="199676416"/>
+        <c:axId val="199604992"/>
       </c:lineChart>
       <c:catAx>
-        <c:axId val="215400960"/>
+        <c:axId val="199676416"/>
         <c:scaling>
           <c:orientation val="minMax"/>
         </c:scaling>
@@ -5926,7 +5926,7 @@
             <a:endParaRPr lang="pt-BR"/>
           </a:p>
         </c:txPr>
-        <c:crossAx val="215493440"/>
+        <c:crossAx val="199604992"/>
         <c:crosses val="autoZero"/>
         <c:auto val="1"/>
         <c:lblAlgn val="ctr"/>
@@ -5934,7 +5934,7 @@
         <c:noMultiLvlLbl val="0"/>
       </c:catAx>
       <c:valAx>
-        <c:axId val="215493440"/>
+        <c:axId val="199604992"/>
         <c:scaling>
           <c:orientation val="minMax"/>
         </c:scaling>
@@ -5963,7 +5963,7 @@
         <c:majorTickMark val="none"/>
         <c:minorTickMark val="none"/>
         <c:tickLblPos val="nextTo"/>
-        <c:crossAx val="215400960"/>
+        <c:crossAx val="199676416"/>
         <c:crosses val="autoZero"/>
         <c:crossBetween val="between"/>
       </c:valAx>
@@ -6192,11 +6192,11 @@
         </c:dLbls>
         <c:marker val="1"/>
         <c:smooth val="0"/>
-        <c:axId val="215404032"/>
-        <c:axId val="215495168"/>
+        <c:axId val="199679488"/>
+        <c:axId val="199918144"/>
       </c:lineChart>
       <c:catAx>
-        <c:axId val="215404032"/>
+        <c:axId val="199679488"/>
         <c:scaling>
           <c:orientation val="minMax"/>
         </c:scaling>
@@ -6216,7 +6216,7 @@
             <a:endParaRPr lang="pt-BR"/>
           </a:p>
         </c:txPr>
-        <c:crossAx val="215495168"/>
+        <c:crossAx val="199918144"/>
         <c:crosses val="autoZero"/>
         <c:auto val="1"/>
         <c:lblAlgn val="ctr"/>
@@ -6224,7 +6224,7 @@
         <c:noMultiLvlLbl val="0"/>
       </c:catAx>
       <c:valAx>
-        <c:axId val="215495168"/>
+        <c:axId val="199918144"/>
         <c:scaling>
           <c:orientation val="minMax"/>
         </c:scaling>
@@ -6253,7 +6253,7 @@
         <c:majorTickMark val="none"/>
         <c:minorTickMark val="none"/>
         <c:tickLblPos val="nextTo"/>
-        <c:crossAx val="215404032"/>
+        <c:crossAx val="199679488"/>
         <c:crosses val="autoZero"/>
         <c:crossBetween val="between"/>
       </c:valAx>
@@ -6483,11 +6483,11 @@
         </c:dLbls>
         <c:marker val="1"/>
         <c:smooth val="0"/>
-        <c:axId val="150224384"/>
-        <c:axId val="166197440"/>
+        <c:axId val="156002816"/>
+        <c:axId val="195005248"/>
       </c:lineChart>
       <c:catAx>
-        <c:axId val="150224384"/>
+        <c:axId val="156002816"/>
         <c:scaling>
           <c:orientation val="minMax"/>
         </c:scaling>
@@ -6507,7 +6507,7 @@
             <a:endParaRPr lang="pt-BR"/>
           </a:p>
         </c:txPr>
-        <c:crossAx val="166197440"/>
+        <c:crossAx val="195005248"/>
         <c:crosses val="autoZero"/>
         <c:auto val="1"/>
         <c:lblAlgn val="ctr"/>
@@ -6515,7 +6515,7 @@
         <c:noMultiLvlLbl val="0"/>
       </c:catAx>
       <c:valAx>
-        <c:axId val="166197440"/>
+        <c:axId val="195005248"/>
         <c:scaling>
           <c:orientation val="minMax"/>
         </c:scaling>
@@ -6544,7 +6544,7 @@
         <c:majorTickMark val="none"/>
         <c:minorTickMark val="none"/>
         <c:tickLblPos val="nextTo"/>
-        <c:crossAx val="150224384"/>
+        <c:crossAx val="156002816"/>
         <c:crosses val="autoZero"/>
         <c:crossBetween val="between"/>
       </c:valAx>
@@ -6927,11 +6927,11 @@
         </c:dLbls>
         <c:marker val="1"/>
         <c:smooth val="0"/>
-        <c:axId val="215192064"/>
-        <c:axId val="215496896"/>
+        <c:axId val="199041536"/>
+        <c:axId val="199919872"/>
       </c:lineChart>
       <c:catAx>
-        <c:axId val="215192064"/>
+        <c:axId val="199041536"/>
         <c:scaling>
           <c:orientation val="minMax"/>
         </c:scaling>
@@ -6951,7 +6951,7 @@
             <a:endParaRPr lang="pt-BR"/>
           </a:p>
         </c:txPr>
-        <c:crossAx val="215496896"/>
+        <c:crossAx val="199919872"/>
         <c:crosses val="autoZero"/>
         <c:auto val="1"/>
         <c:lblAlgn val="ctr"/>
@@ -6959,7 +6959,7 @@
         <c:noMultiLvlLbl val="0"/>
       </c:catAx>
       <c:valAx>
-        <c:axId val="215496896"/>
+        <c:axId val="199919872"/>
         <c:scaling>
           <c:orientation val="minMax"/>
         </c:scaling>
@@ -6988,7 +6988,7 @@
         <c:majorTickMark val="none"/>
         <c:minorTickMark val="none"/>
         <c:tickLblPos val="nextTo"/>
-        <c:crossAx val="215192064"/>
+        <c:crossAx val="199041536"/>
         <c:crosses val="autoZero"/>
         <c:crossBetween val="between"/>
       </c:valAx>
@@ -7534,11 +7534,11 @@
         </c:dLbls>
         <c:marker val="1"/>
         <c:smooth val="0"/>
-        <c:axId val="215193600"/>
-        <c:axId val="215785472"/>
+        <c:axId val="199043072"/>
+        <c:axId val="199921600"/>
       </c:lineChart>
       <c:catAx>
-        <c:axId val="215193600"/>
+        <c:axId val="199043072"/>
         <c:scaling>
           <c:orientation val="minMax"/>
         </c:scaling>
@@ -7558,7 +7558,7 @@
             <a:endParaRPr lang="pt-BR"/>
           </a:p>
         </c:txPr>
-        <c:crossAx val="215785472"/>
+        <c:crossAx val="199921600"/>
         <c:crosses val="autoZero"/>
         <c:auto val="1"/>
         <c:lblAlgn val="ctr"/>
@@ -7566,7 +7566,7 @@
         <c:noMultiLvlLbl val="0"/>
       </c:catAx>
       <c:valAx>
-        <c:axId val="215785472"/>
+        <c:axId val="199921600"/>
         <c:scaling>
           <c:orientation val="minMax"/>
         </c:scaling>
@@ -7595,7 +7595,7 @@
         <c:majorTickMark val="none"/>
         <c:minorTickMark val="none"/>
         <c:tickLblPos val="nextTo"/>
-        <c:crossAx val="215193600"/>
+        <c:crossAx val="199043072"/>
         <c:crosses val="autoZero"/>
         <c:crossBetween val="between"/>
       </c:valAx>
@@ -7825,11 +7825,11 @@
         </c:dLbls>
         <c:marker val="1"/>
         <c:smooth val="0"/>
-        <c:axId val="215194624"/>
-        <c:axId val="215787200"/>
+        <c:axId val="199044096"/>
+        <c:axId val="199923328"/>
       </c:lineChart>
       <c:catAx>
-        <c:axId val="215194624"/>
+        <c:axId val="199044096"/>
         <c:scaling>
           <c:orientation val="minMax"/>
         </c:scaling>
@@ -7849,7 +7849,7 @@
             <a:endParaRPr lang="pt-BR"/>
           </a:p>
         </c:txPr>
-        <c:crossAx val="215787200"/>
+        <c:crossAx val="199923328"/>
         <c:crosses val="autoZero"/>
         <c:auto val="1"/>
         <c:lblAlgn val="ctr"/>
@@ -7857,7 +7857,7 @@
         <c:noMultiLvlLbl val="0"/>
       </c:catAx>
       <c:valAx>
-        <c:axId val="215787200"/>
+        <c:axId val="199923328"/>
         <c:scaling>
           <c:orientation val="minMax"/>
         </c:scaling>
@@ -7886,7 +7886,7 @@
         <c:majorTickMark val="none"/>
         <c:minorTickMark val="none"/>
         <c:tickLblPos val="nextTo"/>
-        <c:crossAx val="215194624"/>
+        <c:crossAx val="199044096"/>
         <c:crosses val="autoZero"/>
         <c:crossBetween val="between"/>
       </c:valAx>
@@ -8116,11 +8116,11 @@
         </c:dLbls>
         <c:marker val="1"/>
         <c:smooth val="0"/>
-        <c:axId val="215400448"/>
-        <c:axId val="215788352"/>
+        <c:axId val="199675904"/>
+        <c:axId val="199924480"/>
       </c:lineChart>
       <c:catAx>
-        <c:axId val="215400448"/>
+        <c:axId val="199675904"/>
         <c:scaling>
           <c:orientation val="minMax"/>
         </c:scaling>
@@ -8140,7 +8140,7 @@
             <a:endParaRPr lang="pt-BR"/>
           </a:p>
         </c:txPr>
-        <c:crossAx val="215788352"/>
+        <c:crossAx val="199924480"/>
         <c:crosses val="autoZero"/>
         <c:auto val="1"/>
         <c:lblAlgn val="ctr"/>
@@ -8148,7 +8148,7 @@
         <c:noMultiLvlLbl val="0"/>
       </c:catAx>
       <c:valAx>
-        <c:axId val="215788352"/>
+        <c:axId val="199924480"/>
         <c:scaling>
           <c:orientation val="minMax"/>
         </c:scaling>
@@ -8177,7 +8177,7 @@
         <c:majorTickMark val="none"/>
         <c:minorTickMark val="none"/>
         <c:tickLblPos val="nextTo"/>
-        <c:crossAx val="215400448"/>
+        <c:crossAx val="199675904"/>
         <c:crosses val="autoZero"/>
         <c:crossBetween val="between"/>
       </c:valAx>
@@ -8407,11 +8407,11 @@
         </c:dLbls>
         <c:marker val="1"/>
         <c:smooth val="0"/>
-        <c:axId val="215980032"/>
-        <c:axId val="215790080"/>
+        <c:axId val="200058880"/>
+        <c:axId val="200540736"/>
       </c:lineChart>
       <c:catAx>
-        <c:axId val="215980032"/>
+        <c:axId val="200058880"/>
         <c:scaling>
           <c:orientation val="minMax"/>
         </c:scaling>
@@ -8431,7 +8431,7 @@
             <a:endParaRPr lang="pt-BR"/>
           </a:p>
         </c:txPr>
-        <c:crossAx val="215790080"/>
+        <c:crossAx val="200540736"/>
         <c:crosses val="autoZero"/>
         <c:auto val="1"/>
         <c:lblAlgn val="ctr"/>
@@ -8439,7 +8439,7 @@
         <c:noMultiLvlLbl val="0"/>
       </c:catAx>
       <c:valAx>
-        <c:axId val="215790080"/>
+        <c:axId val="200540736"/>
         <c:scaling>
           <c:orientation val="minMax"/>
         </c:scaling>
@@ -8468,7 +8468,7 @@
         <c:majorTickMark val="none"/>
         <c:minorTickMark val="none"/>
         <c:tickLblPos val="nextTo"/>
-        <c:crossAx val="215980032"/>
+        <c:crossAx val="200058880"/>
         <c:crosses val="autoZero"/>
         <c:crossBetween val="between"/>
       </c:valAx>
@@ -8856,11 +8856,11 @@
         </c:dLbls>
         <c:marker val="1"/>
         <c:smooth val="0"/>
-        <c:axId val="215981568"/>
-        <c:axId val="215791808"/>
+        <c:axId val="200060416"/>
+        <c:axId val="200542464"/>
       </c:lineChart>
       <c:catAx>
-        <c:axId val="215981568"/>
+        <c:axId val="200060416"/>
         <c:scaling>
           <c:orientation val="minMax"/>
         </c:scaling>
@@ -8880,7 +8880,7 @@
             <a:endParaRPr lang="pt-BR"/>
           </a:p>
         </c:txPr>
-        <c:crossAx val="215791808"/>
+        <c:crossAx val="200542464"/>
         <c:crosses val="autoZero"/>
         <c:auto val="1"/>
         <c:lblAlgn val="ctr"/>
@@ -8888,7 +8888,7 @@
         <c:noMultiLvlLbl val="0"/>
       </c:catAx>
       <c:valAx>
-        <c:axId val="215791808"/>
+        <c:axId val="200542464"/>
         <c:scaling>
           <c:orientation val="minMax"/>
         </c:scaling>
@@ -8917,7 +8917,7 @@
         <c:majorTickMark val="none"/>
         <c:minorTickMark val="none"/>
         <c:tickLblPos val="nextTo"/>
-        <c:crossAx val="215981568"/>
+        <c:crossAx val="200060416"/>
         <c:crosses val="autoZero"/>
         <c:crossBetween val="between"/>
       </c:valAx>
@@ -9463,11 +9463,11 @@
         </c:dLbls>
         <c:marker val="1"/>
         <c:smooth val="0"/>
-        <c:axId val="215402496"/>
-        <c:axId val="216186880"/>
+        <c:axId val="199677952"/>
+        <c:axId val="200544192"/>
       </c:lineChart>
       <c:catAx>
-        <c:axId val="215402496"/>
+        <c:axId val="199677952"/>
         <c:scaling>
           <c:orientation val="minMax"/>
         </c:scaling>
@@ -9487,7 +9487,7 @@
             <a:endParaRPr lang="pt-BR"/>
           </a:p>
         </c:txPr>
-        <c:crossAx val="216186880"/>
+        <c:crossAx val="200544192"/>
         <c:crosses val="autoZero"/>
         <c:auto val="1"/>
         <c:lblAlgn val="ctr"/>
@@ -9495,7 +9495,7 @@
         <c:noMultiLvlLbl val="0"/>
       </c:catAx>
       <c:valAx>
-        <c:axId val="216186880"/>
+        <c:axId val="200544192"/>
         <c:scaling>
           <c:orientation val="minMax"/>
         </c:scaling>
@@ -9524,7 +9524,7 @@
         <c:majorTickMark val="none"/>
         <c:minorTickMark val="none"/>
         <c:tickLblPos val="nextTo"/>
-        <c:crossAx val="215402496"/>
+        <c:crossAx val="199677952"/>
         <c:crosses val="autoZero"/>
         <c:crossBetween val="between"/>
       </c:valAx>
@@ -9754,11 +9754,11 @@
         </c:dLbls>
         <c:marker val="1"/>
         <c:smooth val="0"/>
-        <c:axId val="216401408"/>
-        <c:axId val="216188608"/>
+        <c:axId val="200537600"/>
+        <c:axId val="200545920"/>
       </c:lineChart>
       <c:catAx>
-        <c:axId val="216401408"/>
+        <c:axId val="200537600"/>
         <c:scaling>
           <c:orientation val="minMax"/>
         </c:scaling>
@@ -9778,7 +9778,7 @@
             <a:endParaRPr lang="pt-BR"/>
           </a:p>
         </c:txPr>
-        <c:crossAx val="216188608"/>
+        <c:crossAx val="200545920"/>
         <c:crosses val="autoZero"/>
         <c:auto val="1"/>
         <c:lblAlgn val="ctr"/>
@@ -9786,7 +9786,7 @@
         <c:noMultiLvlLbl val="0"/>
       </c:catAx>
       <c:valAx>
-        <c:axId val="216188608"/>
+        <c:axId val="200545920"/>
         <c:scaling>
           <c:orientation val="minMax"/>
         </c:scaling>
@@ -9815,7 +9815,7 @@
         <c:majorTickMark val="none"/>
         <c:minorTickMark val="none"/>
         <c:tickLblPos val="nextTo"/>
-        <c:crossAx val="216401408"/>
+        <c:crossAx val="200537600"/>
         <c:crosses val="autoZero"/>
         <c:crossBetween val="between"/>
       </c:valAx>
@@ -10045,11 +10045,11 @@
         </c:dLbls>
         <c:marker val="1"/>
         <c:smooth val="0"/>
-        <c:axId val="215403520"/>
-        <c:axId val="216190336"/>
+        <c:axId val="199678976"/>
+        <c:axId val="200547648"/>
       </c:lineChart>
       <c:catAx>
-        <c:axId val="215403520"/>
+        <c:axId val="199678976"/>
         <c:scaling>
           <c:orientation val="minMax"/>
         </c:scaling>
@@ -10069,7 +10069,7 @@
             <a:endParaRPr lang="pt-BR"/>
           </a:p>
         </c:txPr>
-        <c:crossAx val="216190336"/>
+        <c:crossAx val="200547648"/>
         <c:crosses val="autoZero"/>
         <c:auto val="1"/>
         <c:lblAlgn val="ctr"/>
@@ -10077,7 +10077,7 @@
         <c:noMultiLvlLbl val="0"/>
       </c:catAx>
       <c:valAx>
-        <c:axId val="216190336"/>
+        <c:axId val="200547648"/>
         <c:scaling>
           <c:orientation val="minMax"/>
         </c:scaling>
@@ -10106,7 +10106,7 @@
         <c:majorTickMark val="none"/>
         <c:minorTickMark val="none"/>
         <c:tickLblPos val="nextTo"/>
-        <c:crossAx val="215403520"/>
+        <c:crossAx val="199678976"/>
         <c:crosses val="autoZero"/>
         <c:crossBetween val="between"/>
       </c:valAx>
@@ -10336,11 +10336,11 @@
         </c:dLbls>
         <c:marker val="1"/>
         <c:smooth val="0"/>
-        <c:axId val="215977984"/>
-        <c:axId val="216192064"/>
+        <c:axId val="200056832"/>
+        <c:axId val="200598656"/>
       </c:lineChart>
       <c:catAx>
-        <c:axId val="215977984"/>
+        <c:axId val="200056832"/>
         <c:scaling>
           <c:orientation val="minMax"/>
         </c:scaling>
@@ -10360,7 +10360,7 @@
             <a:endParaRPr lang="pt-BR"/>
           </a:p>
         </c:txPr>
-        <c:crossAx val="216192064"/>
+        <c:crossAx val="200598656"/>
         <c:crosses val="autoZero"/>
         <c:auto val="1"/>
         <c:lblAlgn val="ctr"/>
@@ -10368,7 +10368,7 @@
         <c:noMultiLvlLbl val="0"/>
       </c:catAx>
       <c:valAx>
-        <c:axId val="216192064"/>
+        <c:axId val="200598656"/>
         <c:scaling>
           <c:orientation val="minMax"/>
         </c:scaling>
@@ -10397,7 +10397,7 @@
         <c:majorTickMark val="none"/>
         <c:minorTickMark val="none"/>
         <c:tickLblPos val="nextTo"/>
-        <c:crossAx val="215977984"/>
+        <c:crossAx val="200056832"/>
         <c:crosses val="autoZero"/>
         <c:crossBetween val="between"/>
       </c:valAx>
@@ -10627,11 +10627,11 @@
         </c:dLbls>
         <c:marker val="1"/>
         <c:smooth val="0"/>
-        <c:axId val="166941696"/>
-        <c:axId val="219676672"/>
+        <c:axId val="156003840"/>
+        <c:axId val="195006976"/>
       </c:lineChart>
       <c:catAx>
-        <c:axId val="166941696"/>
+        <c:axId val="156003840"/>
         <c:scaling>
           <c:orientation val="minMax"/>
         </c:scaling>
@@ -10651,7 +10651,7 @@
             <a:endParaRPr lang="pt-BR"/>
           </a:p>
         </c:txPr>
-        <c:crossAx val="219676672"/>
+        <c:crossAx val="195006976"/>
         <c:crosses val="autoZero"/>
         <c:auto val="1"/>
         <c:lblAlgn val="ctr"/>
@@ -10659,7 +10659,7 @@
         <c:noMultiLvlLbl val="0"/>
       </c:catAx>
       <c:valAx>
-        <c:axId val="219676672"/>
+        <c:axId val="195006976"/>
         <c:scaling>
           <c:orientation val="minMax"/>
         </c:scaling>
@@ -10688,7 +10688,7 @@
         <c:majorTickMark val="none"/>
         <c:minorTickMark val="none"/>
         <c:tickLblPos val="nextTo"/>
-        <c:crossAx val="166941696"/>
+        <c:crossAx val="156003840"/>
         <c:crosses val="autoZero"/>
         <c:crossBetween val="between"/>
       </c:valAx>
@@ -11076,11 +11076,11 @@
         </c:dLbls>
         <c:marker val="1"/>
         <c:smooth val="0"/>
-        <c:axId val="216401920"/>
-        <c:axId val="216193792"/>
+        <c:axId val="200538112"/>
+        <c:axId val="200600384"/>
       </c:lineChart>
       <c:catAx>
-        <c:axId val="216401920"/>
+        <c:axId val="200538112"/>
         <c:scaling>
           <c:orientation val="minMax"/>
         </c:scaling>
@@ -11100,7 +11100,7 @@
             <a:endParaRPr lang="pt-BR"/>
           </a:p>
         </c:txPr>
-        <c:crossAx val="216193792"/>
+        <c:crossAx val="200600384"/>
         <c:crosses val="autoZero"/>
         <c:auto val="1"/>
         <c:lblAlgn val="ctr"/>
@@ -11108,7 +11108,7 @@
         <c:noMultiLvlLbl val="0"/>
       </c:catAx>
       <c:valAx>
-        <c:axId val="216193792"/>
+        <c:axId val="200600384"/>
         <c:scaling>
           <c:orientation val="minMax"/>
         </c:scaling>
@@ -11137,7 +11137,7 @@
         <c:majorTickMark val="none"/>
         <c:minorTickMark val="none"/>
         <c:tickLblPos val="nextTo"/>
-        <c:crossAx val="216401920"/>
+        <c:crossAx val="200538112"/>
         <c:crosses val="autoZero"/>
         <c:crossBetween val="between"/>
       </c:valAx>
@@ -11683,11 +11683,11 @@
         </c:dLbls>
         <c:marker val="1"/>
         <c:smooth val="0"/>
-        <c:axId val="215979008"/>
-        <c:axId val="216384064"/>
+        <c:axId val="200057856"/>
+        <c:axId val="200602112"/>
       </c:lineChart>
       <c:catAx>
-        <c:axId val="215979008"/>
+        <c:axId val="200057856"/>
         <c:scaling>
           <c:orientation val="minMax"/>
         </c:scaling>
@@ -11707,7 +11707,7 @@
             <a:endParaRPr lang="pt-BR"/>
           </a:p>
         </c:txPr>
-        <c:crossAx val="216384064"/>
+        <c:crossAx val="200602112"/>
         <c:crosses val="autoZero"/>
         <c:auto val="1"/>
         <c:lblAlgn val="ctr"/>
@@ -11715,7 +11715,7 @@
         <c:noMultiLvlLbl val="0"/>
       </c:catAx>
       <c:valAx>
-        <c:axId val="216384064"/>
+        <c:axId val="200602112"/>
         <c:scaling>
           <c:orientation val="minMax"/>
         </c:scaling>
@@ -11744,7 +11744,7 @@
         <c:majorTickMark val="none"/>
         <c:minorTickMark val="none"/>
         <c:tickLblPos val="nextTo"/>
-        <c:crossAx val="215979008"/>
+        <c:crossAx val="200057856"/>
         <c:crosses val="autoZero"/>
         <c:crossBetween val="between"/>
       </c:valAx>
@@ -11974,11 +11974,11 @@
         </c:dLbls>
         <c:marker val="1"/>
         <c:smooth val="0"/>
-        <c:axId val="216402944"/>
-        <c:axId val="216385792"/>
+        <c:axId val="200539136"/>
+        <c:axId val="200603840"/>
       </c:lineChart>
       <c:catAx>
-        <c:axId val="216402944"/>
+        <c:axId val="200539136"/>
         <c:scaling>
           <c:orientation val="minMax"/>
         </c:scaling>
@@ -11998,7 +11998,7 @@
             <a:endParaRPr lang="pt-BR"/>
           </a:p>
         </c:txPr>
-        <c:crossAx val="216385792"/>
+        <c:crossAx val="200603840"/>
         <c:crosses val="autoZero"/>
         <c:auto val="1"/>
         <c:lblAlgn val="ctr"/>
@@ -12006,7 +12006,7 @@
         <c:noMultiLvlLbl val="0"/>
       </c:catAx>
       <c:valAx>
-        <c:axId val="216385792"/>
+        <c:axId val="200603840"/>
         <c:scaling>
           <c:orientation val="minMax"/>
         </c:scaling>
@@ -12035,7 +12035,7 @@
         <c:majorTickMark val="none"/>
         <c:minorTickMark val="none"/>
         <c:tickLblPos val="nextTo"/>
-        <c:crossAx val="216402944"/>
+        <c:crossAx val="200539136"/>
         <c:crosses val="autoZero"/>
         <c:crossBetween val="between"/>
       </c:valAx>
@@ -12265,11 +12265,11 @@
         </c:dLbls>
         <c:marker val="1"/>
         <c:smooth val="0"/>
-        <c:axId val="216933888"/>
-        <c:axId val="216387520"/>
+        <c:axId val="200906240"/>
+        <c:axId val="201072640"/>
       </c:lineChart>
       <c:catAx>
-        <c:axId val="216933888"/>
+        <c:axId val="200906240"/>
         <c:scaling>
           <c:orientation val="minMax"/>
         </c:scaling>
@@ -12289,7 +12289,7 @@
             <a:endParaRPr lang="pt-BR"/>
           </a:p>
         </c:txPr>
-        <c:crossAx val="216387520"/>
+        <c:crossAx val="201072640"/>
         <c:crosses val="autoZero"/>
         <c:auto val="1"/>
         <c:lblAlgn val="ctr"/>
@@ -12297,7 +12297,7 @@
         <c:noMultiLvlLbl val="0"/>
       </c:catAx>
       <c:valAx>
-        <c:axId val="216387520"/>
+        <c:axId val="201072640"/>
         <c:scaling>
           <c:orientation val="minMax"/>
         </c:scaling>
@@ -12326,7 +12326,7 @@
         <c:majorTickMark val="none"/>
         <c:minorTickMark val="none"/>
         <c:tickLblPos val="nextTo"/>
-        <c:crossAx val="216933888"/>
+        <c:crossAx val="200906240"/>
         <c:crosses val="autoZero"/>
         <c:crossBetween val="between"/>
       </c:valAx>
@@ -12556,11 +12556,11 @@
         </c:dLbls>
         <c:marker val="1"/>
         <c:smooth val="0"/>
-        <c:axId val="215980544"/>
-        <c:axId val="216389248"/>
+        <c:axId val="200059392"/>
+        <c:axId val="201074368"/>
       </c:lineChart>
       <c:catAx>
-        <c:axId val="215980544"/>
+        <c:axId val="200059392"/>
         <c:scaling>
           <c:orientation val="minMax"/>
         </c:scaling>
@@ -12580,7 +12580,7 @@
             <a:endParaRPr lang="pt-BR"/>
           </a:p>
         </c:txPr>
-        <c:crossAx val="216389248"/>
+        <c:crossAx val="201074368"/>
         <c:crosses val="autoZero"/>
         <c:auto val="1"/>
         <c:lblAlgn val="ctr"/>
@@ -12588,7 +12588,7 @@
         <c:noMultiLvlLbl val="0"/>
       </c:catAx>
       <c:valAx>
-        <c:axId val="216389248"/>
+        <c:axId val="201074368"/>
         <c:scaling>
           <c:orientation val="minMax"/>
         </c:scaling>
@@ -12617,7 +12617,7 @@
         <c:majorTickMark val="none"/>
         <c:minorTickMark val="none"/>
         <c:tickLblPos val="nextTo"/>
-        <c:crossAx val="215980544"/>
+        <c:crossAx val="200059392"/>
         <c:crosses val="autoZero"/>
         <c:crossBetween val="between"/>
       </c:valAx>
@@ -13005,11 +13005,11 @@
         </c:dLbls>
         <c:marker val="1"/>
         <c:smooth val="0"/>
-        <c:axId val="215981056"/>
-        <c:axId val="216390976"/>
+        <c:axId val="200059904"/>
+        <c:axId val="201076096"/>
       </c:lineChart>
       <c:catAx>
-        <c:axId val="215981056"/>
+        <c:axId val="200059904"/>
         <c:scaling>
           <c:orientation val="minMax"/>
         </c:scaling>
@@ -13029,7 +13029,7 @@
             <a:endParaRPr lang="pt-BR"/>
           </a:p>
         </c:txPr>
-        <c:crossAx val="216390976"/>
+        <c:crossAx val="201076096"/>
         <c:crosses val="autoZero"/>
         <c:auto val="1"/>
         <c:lblAlgn val="ctr"/>
@@ -13037,7 +13037,7 @@
         <c:noMultiLvlLbl val="0"/>
       </c:catAx>
       <c:valAx>
-        <c:axId val="216390976"/>
+        <c:axId val="201076096"/>
         <c:scaling>
           <c:orientation val="minMax"/>
         </c:scaling>
@@ -13066,7 +13066,7 @@
         <c:majorTickMark val="none"/>
         <c:minorTickMark val="none"/>
         <c:tickLblPos val="nextTo"/>
-        <c:crossAx val="215981056"/>
+        <c:crossAx val="200059904"/>
         <c:crosses val="autoZero"/>
         <c:crossBetween val="between"/>
       </c:valAx>
@@ -13607,11 +13607,11 @@
         </c:dLbls>
         <c:marker val="1"/>
         <c:smooth val="0"/>
-        <c:axId val="216935936"/>
-        <c:axId val="216638592"/>
+        <c:axId val="200249344"/>
+        <c:axId val="201077824"/>
       </c:lineChart>
       <c:catAx>
-        <c:axId val="216935936"/>
+        <c:axId val="200249344"/>
         <c:scaling>
           <c:orientation val="minMax"/>
         </c:scaling>
@@ -13631,7 +13631,7 @@
             <a:endParaRPr lang="pt-BR"/>
           </a:p>
         </c:txPr>
-        <c:crossAx val="216638592"/>
+        <c:crossAx val="201077824"/>
         <c:crosses val="autoZero"/>
         <c:auto val="1"/>
         <c:lblAlgn val="ctr"/>
@@ -13639,7 +13639,7 @@
         <c:noMultiLvlLbl val="0"/>
       </c:catAx>
       <c:valAx>
-        <c:axId val="216638592"/>
+        <c:axId val="201077824"/>
         <c:scaling>
           <c:orientation val="minMax"/>
         </c:scaling>
@@ -13668,7 +13668,7 @@
         <c:majorTickMark val="none"/>
         <c:minorTickMark val="none"/>
         <c:tickLblPos val="nextTo"/>
-        <c:crossAx val="216935936"/>
+        <c:crossAx val="200249344"/>
         <c:crosses val="autoZero"/>
         <c:crossBetween val="between"/>
       </c:valAx>
@@ -13893,11 +13893,11 @@
         </c:dLbls>
         <c:marker val="1"/>
         <c:smooth val="0"/>
-        <c:axId val="216399872"/>
-        <c:axId val="216640320"/>
+        <c:axId val="200249856"/>
+        <c:axId val="201079552"/>
       </c:lineChart>
       <c:catAx>
-        <c:axId val="216399872"/>
+        <c:axId val="200249856"/>
         <c:scaling>
           <c:orientation val="minMax"/>
         </c:scaling>
@@ -13917,7 +13917,7 @@
             <a:endParaRPr lang="pt-BR"/>
           </a:p>
         </c:txPr>
-        <c:crossAx val="216640320"/>
+        <c:crossAx val="201079552"/>
         <c:crosses val="autoZero"/>
         <c:auto val="1"/>
         <c:lblAlgn val="ctr"/>
@@ -13925,7 +13925,7 @@
         <c:noMultiLvlLbl val="0"/>
       </c:catAx>
       <c:valAx>
-        <c:axId val="216640320"/>
+        <c:axId val="201079552"/>
         <c:scaling>
           <c:orientation val="minMax"/>
         </c:scaling>
@@ -13954,7 +13954,7 @@
         <c:majorTickMark val="none"/>
         <c:minorTickMark val="none"/>
         <c:tickLblPos val="nextTo"/>
-        <c:crossAx val="216399872"/>
+        <c:crossAx val="200249856"/>
         <c:crosses val="autoZero"/>
         <c:crossBetween val="between"/>
       </c:valAx>
@@ -14258,11 +14258,11 @@
         </c:dLbls>
         <c:marker val="1"/>
         <c:smooth val="0"/>
-        <c:axId val="216934912"/>
-        <c:axId val="216642048"/>
+        <c:axId val="200250880"/>
+        <c:axId val="201392704"/>
       </c:lineChart>
       <c:catAx>
-        <c:axId val="216934912"/>
+        <c:axId val="200250880"/>
         <c:scaling>
           <c:orientation val="minMax"/>
         </c:scaling>
@@ -14282,7 +14282,7 @@
             <a:endParaRPr lang="pt-BR"/>
           </a:p>
         </c:txPr>
-        <c:crossAx val="216642048"/>
+        <c:crossAx val="201392704"/>
         <c:crosses val="autoZero"/>
         <c:auto val="1"/>
         <c:lblAlgn val="ctr"/>
@@ -14290,7 +14290,7 @@
         <c:noMultiLvlLbl val="0"/>
       </c:catAx>
       <c:valAx>
-        <c:axId val="216642048"/>
+        <c:axId val="201392704"/>
         <c:scaling>
           <c:orientation val="minMax"/>
         </c:scaling>
@@ -14319,7 +14319,7 @@
         <c:majorTickMark val="none"/>
         <c:minorTickMark val="none"/>
         <c:tickLblPos val="nextTo"/>
-        <c:crossAx val="216934912"/>
+        <c:crossAx val="200250880"/>
         <c:crosses val="autoZero"/>
         <c:crossBetween val="between"/>
       </c:valAx>
@@ -14548,11 +14548,11 @@
         </c:dLbls>
         <c:marker val="1"/>
         <c:smooth val="0"/>
-        <c:axId val="217331200"/>
-        <c:axId val="216643776"/>
+        <c:axId val="200904704"/>
+        <c:axId val="201394432"/>
       </c:lineChart>
       <c:catAx>
-        <c:axId val="217331200"/>
+        <c:axId val="200904704"/>
         <c:scaling>
           <c:orientation val="minMax"/>
         </c:scaling>
@@ -14572,7 +14572,7 @@
             <a:endParaRPr lang="pt-BR"/>
           </a:p>
         </c:txPr>
-        <c:crossAx val="216643776"/>
+        <c:crossAx val="201394432"/>
         <c:crosses val="autoZero"/>
         <c:auto val="1"/>
         <c:lblAlgn val="ctr"/>
@@ -14580,7 +14580,7 @@
         <c:noMultiLvlLbl val="0"/>
       </c:catAx>
       <c:valAx>
-        <c:axId val="216643776"/>
+        <c:axId val="201394432"/>
         <c:scaling>
           <c:orientation val="minMax"/>
         </c:scaling>
@@ -14609,7 +14609,7 @@
         <c:majorTickMark val="none"/>
         <c:minorTickMark val="none"/>
         <c:tickLblPos val="nextTo"/>
-        <c:crossAx val="217331200"/>
+        <c:crossAx val="200904704"/>
         <c:crosses val="autoZero"/>
         <c:crossBetween val="between"/>
       </c:valAx>
@@ -14839,11 +14839,11 @@
         </c:dLbls>
         <c:marker val="1"/>
         <c:smooth val="0"/>
-        <c:axId val="213741568"/>
-        <c:axId val="219678400"/>
+        <c:axId val="195407872"/>
+        <c:axId val="195008704"/>
       </c:lineChart>
       <c:catAx>
-        <c:axId val="213741568"/>
+        <c:axId val="195407872"/>
         <c:scaling>
           <c:orientation val="minMax"/>
         </c:scaling>
@@ -14863,7 +14863,7 @@
             <a:endParaRPr lang="pt-BR"/>
           </a:p>
         </c:txPr>
-        <c:crossAx val="219678400"/>
+        <c:crossAx val="195008704"/>
         <c:crosses val="autoZero"/>
         <c:auto val="1"/>
         <c:lblAlgn val="ctr"/>
@@ -14871,7 +14871,7 @@
         <c:noMultiLvlLbl val="0"/>
       </c:catAx>
       <c:valAx>
-        <c:axId val="219678400"/>
+        <c:axId val="195008704"/>
         <c:scaling>
           <c:orientation val="minMax"/>
         </c:scaling>
@@ -14900,7 +14900,7 @@
         <c:majorTickMark val="none"/>
         <c:minorTickMark val="none"/>
         <c:tickLblPos val="nextTo"/>
-        <c:crossAx val="213741568"/>
+        <c:crossAx val="195407872"/>
         <c:crosses val="autoZero"/>
         <c:crossBetween val="between"/>
       </c:valAx>
@@ -15283,11 +15283,11 @@
         </c:dLbls>
         <c:marker val="1"/>
         <c:smooth val="0"/>
-        <c:axId val="216402432"/>
-        <c:axId val="216784896"/>
+        <c:axId val="200251392"/>
+        <c:axId val="201396160"/>
       </c:lineChart>
       <c:catAx>
-        <c:axId val="216402432"/>
+        <c:axId val="200251392"/>
         <c:scaling>
           <c:orientation val="minMax"/>
         </c:scaling>
@@ -15307,7 +15307,7 @@
             <a:endParaRPr lang="pt-BR"/>
           </a:p>
         </c:txPr>
-        <c:crossAx val="216784896"/>
+        <c:crossAx val="201396160"/>
         <c:crosses val="autoZero"/>
         <c:auto val="1"/>
         <c:lblAlgn val="ctr"/>
@@ -15315,7 +15315,7 @@
         <c:noMultiLvlLbl val="0"/>
       </c:catAx>
       <c:valAx>
-        <c:axId val="216784896"/>
+        <c:axId val="201396160"/>
         <c:scaling>
           <c:orientation val="minMax"/>
         </c:scaling>
@@ -15344,7 +15344,7 @@
         <c:majorTickMark val="none"/>
         <c:minorTickMark val="none"/>
         <c:tickLblPos val="nextTo"/>
-        <c:crossAx val="216402432"/>
+        <c:crossAx val="200251392"/>
         <c:crosses val="autoZero"/>
         <c:crossBetween val="between"/>
       </c:valAx>
@@ -15641,7 +15641,7 @@
               <c:strCache>
                 <c:ptCount val="1"/>
                 <c:pt idx="0">
-                  <c:v>Java - MaxHipeSize</c:v>
+                  <c:v>Java - MaxHeapSize</c:v>
                 </c:pt>
               </c:strCache>
             </c:strRef>
@@ -15690,7 +15690,7 @@
               <c:strCache>
                 <c:ptCount val="1"/>
                 <c:pt idx="0">
-                  <c:v>Scala - MaxHipeSize</c:v>
+                  <c:v>Scala - MaxHeapSize</c:v>
                 </c:pt>
               </c:strCache>
             </c:strRef>
@@ -15723,16 +15723,16 @@
                 <c:formatCode>General</c:formatCode>
                 <c:ptCount val="4"/>
                 <c:pt idx="0">
-                  <c:v>0</c:v>
-                </c:pt>
-                <c:pt idx="1">
-                  <c:v>0</c:v>
-                </c:pt>
-                <c:pt idx="2">
-                  <c:v>0</c:v>
-                </c:pt>
-                <c:pt idx="3">
-                  <c:v>0</c:v>
+                  <c:v>33399005.300000001</c:v>
+                </c:pt>
+                <c:pt idx="1">
+                  <c:v>67061344.700000003</c:v>
+                </c:pt>
+                <c:pt idx="2">
+                  <c:v>336078305.60000002</c:v>
+                </c:pt>
+                <c:pt idx="3">
+                  <c:v>650689438.20000005</c:v>
                 </c:pt>
               </c:numCache>
             </c:numRef>
@@ -15807,11 +15807,11 @@
         </c:dLbls>
         <c:marker val="1"/>
         <c:smooth val="0"/>
-        <c:axId val="217333248"/>
-        <c:axId val="216786624"/>
+        <c:axId val="200908288"/>
+        <c:axId val="201397888"/>
       </c:lineChart>
       <c:catAx>
-        <c:axId val="217333248"/>
+        <c:axId val="200908288"/>
         <c:scaling>
           <c:orientation val="minMax"/>
         </c:scaling>
@@ -15831,7 +15831,7 @@
             <a:endParaRPr lang="pt-BR"/>
           </a:p>
         </c:txPr>
-        <c:crossAx val="216786624"/>
+        <c:crossAx val="201397888"/>
         <c:crosses val="autoZero"/>
         <c:auto val="1"/>
         <c:lblAlgn val="ctr"/>
@@ -15839,7 +15839,7 @@
         <c:noMultiLvlLbl val="0"/>
       </c:catAx>
       <c:valAx>
-        <c:axId val="216786624"/>
+        <c:axId val="201397888"/>
         <c:scaling>
           <c:orientation val="minMax"/>
         </c:scaling>
@@ -15855,7 +15855,7 @@
             <a:noFill/>
           </a:ln>
         </c:spPr>
-        <c:crossAx val="217333248"/>
+        <c:crossAx val="200908288"/>
         <c:crosses val="autoZero"/>
         <c:crossBetween val="between"/>
       </c:valAx>
@@ -16043,11 +16043,11 @@
         </c:dLbls>
         <c:marker val="1"/>
         <c:smooth val="0"/>
-        <c:axId val="216933376"/>
-        <c:axId val="216788352"/>
+        <c:axId val="200252416"/>
+        <c:axId val="201399616"/>
       </c:lineChart>
       <c:catAx>
-        <c:axId val="216933376"/>
+        <c:axId val="200252416"/>
         <c:scaling>
           <c:orientation val="minMax"/>
         </c:scaling>
@@ -16067,7 +16067,7 @@
             <a:endParaRPr lang="pt-BR"/>
           </a:p>
         </c:txPr>
-        <c:crossAx val="216788352"/>
+        <c:crossAx val="201399616"/>
         <c:crosses val="autoZero"/>
         <c:auto val="1"/>
         <c:lblAlgn val="ctr"/>
@@ -16075,7 +16075,7 @@
         <c:noMultiLvlLbl val="0"/>
       </c:catAx>
       <c:valAx>
-        <c:axId val="216788352"/>
+        <c:axId val="201399616"/>
         <c:scaling>
           <c:orientation val="minMax"/>
         </c:scaling>
@@ -16091,7 +16091,7 @@
             <a:noFill/>
           </a:ln>
         </c:spPr>
-        <c:crossAx val="216933376"/>
+        <c:crossAx val="200252416"/>
         <c:crosses val="autoZero"/>
         <c:crossBetween val="between"/>
       </c:valAx>
@@ -16389,7 +16389,7 @@
               <c:strCache>
                 <c:ptCount val="1"/>
                 <c:pt idx="0">
-                  <c:v>Java - MaxHipeSize</c:v>
+                  <c:v>Java - MaxHeapSize</c:v>
                 </c:pt>
               </c:strCache>
             </c:strRef>
@@ -16438,7 +16438,7 @@
               <c:strCache>
                 <c:ptCount val="1"/>
                 <c:pt idx="0">
-                  <c:v>Scala - MaxHipeSize</c:v>
+                  <c:v>Scala - MaxHeapSize</c:v>
                 </c:pt>
               </c:strCache>
             </c:strRef>
@@ -16471,16 +16471,16 @@
                 <c:formatCode>General</c:formatCode>
                 <c:ptCount val="4"/>
                 <c:pt idx="0">
-                  <c:v>0</c:v>
-                </c:pt>
-                <c:pt idx="1">
-                  <c:v>0</c:v>
-                </c:pt>
-                <c:pt idx="2">
-                  <c:v>0</c:v>
-                </c:pt>
-                <c:pt idx="3">
-                  <c:v>0</c:v>
+                  <c:v>46784026.600000001</c:v>
+                </c:pt>
+                <c:pt idx="1">
+                  <c:v>91132976.299999997</c:v>
+                </c:pt>
+                <c:pt idx="2">
+                  <c:v>471223720.60000002</c:v>
+                </c:pt>
+                <c:pt idx="3">
+                  <c:v>915771905.29999995</c:v>
                 </c:pt>
               </c:numCache>
             </c:numRef>
@@ -16555,11 +16555,11 @@
         </c:dLbls>
         <c:marker val="1"/>
         <c:smooth val="0"/>
-        <c:axId val="219259904"/>
-        <c:axId val="216790080"/>
+        <c:axId val="200252928"/>
+        <c:axId val="201622656"/>
       </c:lineChart>
       <c:catAx>
-        <c:axId val="219259904"/>
+        <c:axId val="200252928"/>
         <c:scaling>
           <c:orientation val="minMax"/>
         </c:scaling>
@@ -16579,7 +16579,7 @@
             <a:endParaRPr lang="pt-BR"/>
           </a:p>
         </c:txPr>
-        <c:crossAx val="216790080"/>
+        <c:crossAx val="201622656"/>
         <c:crosses val="autoZero"/>
         <c:auto val="1"/>
         <c:lblAlgn val="ctr"/>
@@ -16587,7 +16587,7 @@
         <c:noMultiLvlLbl val="0"/>
       </c:catAx>
       <c:valAx>
-        <c:axId val="216790080"/>
+        <c:axId val="201622656"/>
         <c:scaling>
           <c:orientation val="minMax"/>
         </c:scaling>
@@ -16616,7 +16616,7 @@
         <c:majorTickMark val="none"/>
         <c:minorTickMark val="none"/>
         <c:tickLblPos val="nextTo"/>
-        <c:crossAx val="219259904"/>
+        <c:crossAx val="200252928"/>
         <c:crosses val="autoZero"/>
         <c:crossBetween val="between"/>
       </c:valAx>
@@ -16805,11 +16805,11 @@
         </c:dLbls>
         <c:marker val="1"/>
         <c:smooth val="0"/>
-        <c:axId val="219260416"/>
-        <c:axId val="216791808"/>
+        <c:axId val="163651072"/>
+        <c:axId val="201624384"/>
       </c:lineChart>
       <c:catAx>
-        <c:axId val="219260416"/>
+        <c:axId val="163651072"/>
         <c:scaling>
           <c:orientation val="minMax"/>
         </c:scaling>
@@ -16829,7 +16829,7 @@
             <a:endParaRPr lang="pt-BR"/>
           </a:p>
         </c:txPr>
-        <c:crossAx val="216791808"/>
+        <c:crossAx val="201624384"/>
         <c:crosses val="autoZero"/>
         <c:auto val="1"/>
         <c:lblAlgn val="ctr"/>
@@ -16837,7 +16837,7 @@
         <c:noMultiLvlLbl val="0"/>
       </c:catAx>
       <c:valAx>
-        <c:axId val="216791808"/>
+        <c:axId val="201624384"/>
         <c:scaling>
           <c:orientation val="minMax"/>
         </c:scaling>
@@ -16866,7 +16866,7 @@
         <c:majorTickMark val="none"/>
         <c:minorTickMark val="none"/>
         <c:tickLblPos val="nextTo"/>
-        <c:crossAx val="219260416"/>
+        <c:crossAx val="163651072"/>
         <c:crosses val="autoZero"/>
         <c:crossBetween val="between"/>
       </c:valAx>
@@ -17171,7 +17171,7 @@
               <c:strCache>
                 <c:ptCount val="1"/>
                 <c:pt idx="0">
-                  <c:v>Java - MaxHipeSize</c:v>
+                  <c:v>Java - MaxHeapSize</c:v>
                 </c:pt>
               </c:strCache>
             </c:strRef>
@@ -17220,7 +17220,7 @@
               <c:strCache>
                 <c:ptCount val="1"/>
                 <c:pt idx="0">
-                  <c:v>Scala - MaxHipeSize</c:v>
+                  <c:v>Scala - MaxHeapSize</c:v>
                 </c:pt>
               </c:strCache>
             </c:strRef>
@@ -17253,16 +17253,16 @@
                 <c:formatCode>General</c:formatCode>
                 <c:ptCount val="4"/>
                 <c:pt idx="0">
-                  <c:v>0</c:v>
-                </c:pt>
-                <c:pt idx="1">
-                  <c:v>0</c:v>
-                </c:pt>
-                <c:pt idx="2">
-                  <c:v>0</c:v>
-                </c:pt>
-                <c:pt idx="3">
-                  <c:v>0</c:v>
+                  <c:v>167800475.30000001</c:v>
+                </c:pt>
+                <c:pt idx="1">
+                  <c:v>333897027.19999999</c:v>
+                </c:pt>
+                <c:pt idx="2">
+                  <c:v>1670783499.9000001</c:v>
+                </c:pt>
+                <c:pt idx="3">
+                  <c:v>3292023335.5999999</c:v>
                 </c:pt>
               </c:numCache>
             </c:numRef>
@@ -17337,11 +17337,11 @@
         </c:dLbls>
         <c:marker val="1"/>
         <c:smooth val="0"/>
-        <c:axId val="219261440"/>
-        <c:axId val="217252416"/>
+        <c:axId val="200538624"/>
+        <c:axId val="201626112"/>
       </c:lineChart>
       <c:catAx>
-        <c:axId val="219261440"/>
+        <c:axId val="200538624"/>
         <c:scaling>
           <c:orientation val="minMax"/>
         </c:scaling>
@@ -17361,7 +17361,7 @@
             <a:endParaRPr lang="pt-BR"/>
           </a:p>
         </c:txPr>
-        <c:crossAx val="217252416"/>
+        <c:crossAx val="201626112"/>
         <c:crosses val="autoZero"/>
         <c:auto val="1"/>
         <c:lblAlgn val="ctr"/>
@@ -17369,7 +17369,7 @@
         <c:noMultiLvlLbl val="0"/>
       </c:catAx>
       <c:valAx>
-        <c:axId val="217252416"/>
+        <c:axId val="201626112"/>
         <c:scaling>
           <c:orientation val="minMax"/>
         </c:scaling>
@@ -17398,7 +17398,7 @@
         <c:majorTickMark val="none"/>
         <c:minorTickMark val="none"/>
         <c:tickLblPos val="nextTo"/>
-        <c:crossAx val="219261440"/>
+        <c:crossAx val="200538624"/>
         <c:crosses val="autoZero"/>
         <c:crossBetween val="between"/>
       </c:valAx>
@@ -17594,11 +17594,11 @@
         </c:dLbls>
         <c:marker val="1"/>
         <c:smooth val="0"/>
-        <c:axId val="217330688"/>
-        <c:axId val="217254144"/>
+        <c:axId val="163648512"/>
+        <c:axId val="201627840"/>
       </c:lineChart>
       <c:catAx>
-        <c:axId val="217330688"/>
+        <c:axId val="163648512"/>
         <c:scaling>
           <c:orientation val="minMax"/>
         </c:scaling>
@@ -17618,7 +17618,7 @@
             <a:endParaRPr lang="pt-BR"/>
           </a:p>
         </c:txPr>
-        <c:crossAx val="217254144"/>
+        <c:crossAx val="201627840"/>
         <c:crosses val="autoZero"/>
         <c:auto val="1"/>
         <c:lblAlgn val="ctr"/>
@@ -17626,7 +17626,7 @@
         <c:noMultiLvlLbl val="0"/>
       </c:catAx>
       <c:valAx>
-        <c:axId val="217254144"/>
+        <c:axId val="201627840"/>
         <c:scaling>
           <c:orientation val="minMax"/>
         </c:scaling>
@@ -17655,7 +17655,7 @@
         <c:majorTickMark val="none"/>
         <c:minorTickMark val="none"/>
         <c:tickLblPos val="nextTo"/>
-        <c:crossAx val="217330688"/>
+        <c:crossAx val="163648512"/>
         <c:crosses val="autoZero"/>
         <c:crossBetween val="between"/>
       </c:valAx>
@@ -18034,11 +18034,11 @@
         </c:dLbls>
         <c:marker val="1"/>
         <c:smooth val="0"/>
-        <c:axId val="220545536"/>
-        <c:axId val="217255872"/>
+        <c:axId val="200446976"/>
+        <c:axId val="195665920"/>
       </c:lineChart>
       <c:catAx>
-        <c:axId val="220545536"/>
+        <c:axId val="200446976"/>
         <c:scaling>
           <c:orientation val="minMax"/>
         </c:scaling>
@@ -18058,7 +18058,7 @@
             <a:endParaRPr lang="pt-BR"/>
           </a:p>
         </c:txPr>
-        <c:crossAx val="217255872"/>
+        <c:crossAx val="195665920"/>
         <c:crosses val="autoZero"/>
         <c:auto val="1"/>
         <c:lblAlgn val="ctr"/>
@@ -18066,7 +18066,7 @@
         <c:noMultiLvlLbl val="0"/>
       </c:catAx>
       <c:valAx>
-        <c:axId val="217255872"/>
+        <c:axId val="195665920"/>
         <c:scaling>
           <c:orientation val="minMax"/>
         </c:scaling>
@@ -18095,7 +18095,7 @@
         <c:majorTickMark val="none"/>
         <c:minorTickMark val="none"/>
         <c:tickLblPos val="nextTo"/>
-        <c:crossAx val="220545536"/>
+        <c:crossAx val="200446976"/>
         <c:crosses val="autoZero"/>
         <c:crossBetween val="between"/>
       </c:valAx>
@@ -18383,11 +18383,11 @@
         </c:dLbls>
         <c:marker val="1"/>
         <c:smooth val="0"/>
-        <c:axId val="220546560"/>
-        <c:axId val="217257600"/>
+        <c:axId val="200449024"/>
+        <c:axId val="195667648"/>
       </c:lineChart>
       <c:catAx>
-        <c:axId val="220546560"/>
+        <c:axId val="200449024"/>
         <c:scaling>
           <c:orientation val="minMax"/>
         </c:scaling>
@@ -18407,7 +18407,7 @@
             <a:endParaRPr lang="pt-BR"/>
           </a:p>
         </c:txPr>
-        <c:crossAx val="217257600"/>
+        <c:crossAx val="195667648"/>
         <c:crosses val="autoZero"/>
         <c:auto val="1"/>
         <c:lblAlgn val="ctr"/>
@@ -18415,7 +18415,7 @@
         <c:noMultiLvlLbl val="0"/>
       </c:catAx>
       <c:valAx>
-        <c:axId val="217257600"/>
+        <c:axId val="195667648"/>
         <c:scaling>
           <c:orientation val="minMax"/>
         </c:scaling>
@@ -18444,7 +18444,7 @@
         <c:majorTickMark val="none"/>
         <c:minorTickMark val="none"/>
         <c:tickLblPos val="nextTo"/>
-        <c:crossAx val="220546560"/>
+        <c:crossAx val="200449024"/>
         <c:crosses val="autoZero"/>
         <c:crossBetween val="between"/>
       </c:valAx>
@@ -18900,11 +18900,11 @@
         </c:dLbls>
         <c:marker val="1"/>
         <c:smooth val="0"/>
-        <c:axId val="220548096"/>
-        <c:axId val="217259328"/>
+        <c:axId val="200905728"/>
+        <c:axId val="195669376"/>
       </c:lineChart>
       <c:catAx>
-        <c:axId val="220548096"/>
+        <c:axId val="200905728"/>
         <c:scaling>
           <c:orientation val="minMax"/>
         </c:scaling>
@@ -18924,7 +18924,7 @@
             <a:endParaRPr lang="pt-BR"/>
           </a:p>
         </c:txPr>
-        <c:crossAx val="217259328"/>
+        <c:crossAx val="195669376"/>
         <c:crosses val="autoZero"/>
         <c:auto val="1"/>
         <c:lblAlgn val="ctr"/>
@@ -18932,7 +18932,7 @@
         <c:noMultiLvlLbl val="0"/>
       </c:catAx>
       <c:valAx>
-        <c:axId val="217259328"/>
+        <c:axId val="195669376"/>
         <c:scaling>
           <c:orientation val="minMax"/>
         </c:scaling>
@@ -18961,7 +18961,7 @@
         <c:majorTickMark val="none"/>
         <c:minorTickMark val="none"/>
         <c:tickLblPos val="nextTo"/>
-        <c:crossAx val="220548096"/>
+        <c:crossAx val="200905728"/>
         <c:crosses val="autoZero"/>
         <c:crossBetween val="between"/>
       </c:valAx>
@@ -19349,11 +19349,11 @@
         </c:dLbls>
         <c:marker val="1"/>
         <c:smooth val="0"/>
-        <c:axId val="213743104"/>
-        <c:axId val="219680128"/>
+        <c:axId val="195409408"/>
+        <c:axId val="195715072"/>
       </c:lineChart>
       <c:catAx>
-        <c:axId val="213743104"/>
+        <c:axId val="195409408"/>
         <c:scaling>
           <c:orientation val="minMax"/>
         </c:scaling>
@@ -19373,7 +19373,7 @@
             <a:endParaRPr lang="pt-BR"/>
           </a:p>
         </c:txPr>
-        <c:crossAx val="219680128"/>
+        <c:crossAx val="195715072"/>
         <c:crosses val="autoZero"/>
         <c:auto val="1"/>
         <c:lblAlgn val="ctr"/>
@@ -19381,7 +19381,7 @@
         <c:noMultiLvlLbl val="0"/>
       </c:catAx>
       <c:valAx>
-        <c:axId val="219680128"/>
+        <c:axId val="195715072"/>
         <c:scaling>
           <c:orientation val="minMax"/>
         </c:scaling>
@@ -19410,7 +19410,7 @@
         <c:majorTickMark val="none"/>
         <c:minorTickMark val="none"/>
         <c:tickLblPos val="nextTo"/>
-        <c:crossAx val="213743104"/>
+        <c:crossAx val="195409408"/>
         <c:crosses val="autoZero"/>
         <c:crossBetween val="between"/>
       </c:valAx>
@@ -19753,11 +19753,11 @@
         </c:dLbls>
         <c:marker val="1"/>
         <c:smooth val="0"/>
-        <c:axId val="220548608"/>
-        <c:axId val="217498752"/>
+        <c:axId val="195850240"/>
+        <c:axId val="195671104"/>
       </c:lineChart>
       <c:catAx>
-        <c:axId val="220548608"/>
+        <c:axId val="195850240"/>
         <c:scaling>
           <c:orientation val="minMax"/>
         </c:scaling>
@@ -19777,7 +19777,7 @@
             <a:endParaRPr lang="pt-BR"/>
           </a:p>
         </c:txPr>
-        <c:crossAx val="217498752"/>
+        <c:crossAx val="195671104"/>
         <c:crosses val="autoZero"/>
         <c:auto val="1"/>
         <c:lblAlgn val="ctr"/>
@@ -19785,7 +19785,7 @@
         <c:noMultiLvlLbl val="0"/>
       </c:catAx>
       <c:valAx>
-        <c:axId val="217498752"/>
+        <c:axId val="195671104"/>
         <c:scaling>
           <c:orientation val="minMax"/>
         </c:scaling>
@@ -19814,7 +19814,7 @@
         <c:majorTickMark val="none"/>
         <c:minorTickMark val="none"/>
         <c:tickLblPos val="nextTo"/>
-        <c:crossAx val="220548608"/>
+        <c:crossAx val="195850240"/>
         <c:crosses val="autoZero"/>
         <c:crossBetween val="between"/>
       </c:valAx>
@@ -20273,11 +20273,11 @@
         </c:dLbls>
         <c:marker val="1"/>
         <c:smooth val="0"/>
-        <c:axId val="221221888"/>
-        <c:axId val="217500480"/>
+        <c:axId val="195852288"/>
+        <c:axId val="195672832"/>
       </c:lineChart>
       <c:catAx>
-        <c:axId val="221221888"/>
+        <c:axId val="195852288"/>
         <c:scaling>
           <c:orientation val="minMax"/>
         </c:scaling>
@@ -20297,7 +20297,7 @@
             <a:endParaRPr lang="pt-BR"/>
           </a:p>
         </c:txPr>
-        <c:crossAx val="217500480"/>
+        <c:crossAx val="195672832"/>
         <c:crosses val="autoZero"/>
         <c:auto val="1"/>
         <c:lblAlgn val="ctr"/>
@@ -20305,7 +20305,7 @@
         <c:noMultiLvlLbl val="0"/>
       </c:catAx>
       <c:valAx>
-        <c:axId val="217500480"/>
+        <c:axId val="195672832"/>
         <c:scaling>
           <c:orientation val="minMax"/>
         </c:scaling>
@@ -20334,7 +20334,7 @@
         <c:majorTickMark val="none"/>
         <c:minorTickMark val="none"/>
         <c:tickLblPos val="nextTo"/>
-        <c:crossAx val="221221888"/>
+        <c:crossAx val="195852288"/>
         <c:crosses val="autoZero"/>
         <c:crossBetween val="between"/>
       </c:valAx>
@@ -20677,11 +20677,11 @@
         </c:dLbls>
         <c:marker val="1"/>
         <c:smooth val="0"/>
-        <c:axId val="221222400"/>
-        <c:axId val="217502208"/>
+        <c:axId val="200447488"/>
+        <c:axId val="202842688"/>
       </c:lineChart>
       <c:catAx>
-        <c:axId val="221222400"/>
+        <c:axId val="200447488"/>
         <c:scaling>
           <c:orientation val="minMax"/>
         </c:scaling>
@@ -20701,7 +20701,7 @@
             <a:endParaRPr lang="pt-BR"/>
           </a:p>
         </c:txPr>
-        <c:crossAx val="217502208"/>
+        <c:crossAx val="202842688"/>
         <c:crosses val="autoZero"/>
         <c:auto val="1"/>
         <c:lblAlgn val="ctr"/>
@@ -20709,7 +20709,7 @@
         <c:noMultiLvlLbl val="0"/>
       </c:catAx>
       <c:valAx>
-        <c:axId val="217502208"/>
+        <c:axId val="202842688"/>
         <c:scaling>
           <c:orientation val="minMax"/>
         </c:scaling>
@@ -20738,7 +20738,7 @@
         <c:majorTickMark val="none"/>
         <c:minorTickMark val="none"/>
         <c:tickLblPos val="nextTo"/>
-        <c:crossAx val="221222400"/>
+        <c:crossAx val="200447488"/>
         <c:crosses val="autoZero"/>
         <c:crossBetween val="between"/>
       </c:valAx>
@@ -21132,11 +21132,11 @@
         </c:dLbls>
         <c:marker val="1"/>
         <c:smooth val="0"/>
-        <c:axId val="219259392"/>
-        <c:axId val="217503936"/>
+        <c:axId val="195850752"/>
+        <c:axId val="202844416"/>
       </c:lineChart>
       <c:catAx>
-        <c:axId val="219259392"/>
+        <c:axId val="195850752"/>
         <c:scaling>
           <c:orientation val="minMax"/>
         </c:scaling>
@@ -21156,7 +21156,7 @@
             <a:endParaRPr lang="pt-BR"/>
           </a:p>
         </c:txPr>
-        <c:crossAx val="217503936"/>
+        <c:crossAx val="202844416"/>
         <c:crosses val="autoZero"/>
         <c:auto val="1"/>
         <c:lblAlgn val="ctr"/>
@@ -21164,7 +21164,7 @@
         <c:noMultiLvlLbl val="0"/>
       </c:catAx>
       <c:valAx>
-        <c:axId val="217503936"/>
+        <c:axId val="202844416"/>
         <c:scaling>
           <c:orientation val="minMax"/>
         </c:scaling>
@@ -21198,7 +21198,7 @@
         <c:majorTickMark val="none"/>
         <c:minorTickMark val="none"/>
         <c:tickLblPos val="nextTo"/>
-        <c:crossAx val="219259392"/>
+        <c:crossAx val="195850752"/>
         <c:crosses val="autoZero"/>
         <c:crossBetween val="between"/>
       </c:valAx>
@@ -21381,11 +21381,11 @@
         </c:dLbls>
         <c:marker val="1"/>
         <c:smooth val="0"/>
-        <c:axId val="80642048"/>
-        <c:axId val="217587712"/>
+        <c:axId val="200907264"/>
+        <c:axId val="202846144"/>
       </c:lineChart>
       <c:catAx>
-        <c:axId val="80642048"/>
+        <c:axId val="200907264"/>
         <c:scaling>
           <c:orientation val="minMax"/>
         </c:scaling>
@@ -21405,7 +21405,7 @@
             <a:endParaRPr lang="pt-BR"/>
           </a:p>
         </c:txPr>
-        <c:crossAx val="217587712"/>
+        <c:crossAx val="202846144"/>
         <c:crosses val="autoZero"/>
         <c:auto val="1"/>
         <c:lblAlgn val="ctr"/>
@@ -21413,7 +21413,7 @@
         <c:noMultiLvlLbl val="0"/>
       </c:catAx>
       <c:valAx>
-        <c:axId val="217587712"/>
+        <c:axId val="202846144"/>
         <c:scaling>
           <c:orientation val="minMax"/>
         </c:scaling>
@@ -21447,7 +21447,7 @@
         <c:majorTickMark val="none"/>
         <c:minorTickMark val="none"/>
         <c:tickLblPos val="nextTo"/>
-        <c:crossAx val="80642048"/>
+        <c:crossAx val="200907264"/>
         <c:crosses val="autoZero"/>
         <c:crossBetween val="between"/>
       </c:valAx>
@@ -21854,11 +21854,11 @@
         </c:dLbls>
         <c:marker val="1"/>
         <c:smooth val="0"/>
-        <c:axId val="80644608"/>
-        <c:axId val="217589440"/>
+        <c:axId val="195851776"/>
+        <c:axId val="202847872"/>
       </c:lineChart>
       <c:catAx>
-        <c:axId val="80644608"/>
+        <c:axId val="195851776"/>
         <c:scaling>
           <c:orientation val="minMax"/>
         </c:scaling>
@@ -21878,7 +21878,7 @@
             <a:endParaRPr lang="pt-BR"/>
           </a:p>
         </c:txPr>
-        <c:crossAx val="217589440"/>
+        <c:crossAx val="202847872"/>
         <c:crosses val="autoZero"/>
         <c:auto val="1"/>
         <c:lblAlgn val="ctr"/>
@@ -21886,7 +21886,7 @@
         <c:noMultiLvlLbl val="0"/>
       </c:catAx>
       <c:valAx>
-        <c:axId val="217589440"/>
+        <c:axId val="202847872"/>
         <c:scaling>
           <c:orientation val="minMax"/>
         </c:scaling>
@@ -21915,7 +21915,7 @@
         <c:majorTickMark val="none"/>
         <c:minorTickMark val="none"/>
         <c:tickLblPos val="nextTo"/>
-        <c:crossAx val="80644608"/>
+        <c:crossAx val="195851776"/>
         <c:crosses val="autoZero"/>
         <c:crossBetween val="between"/>
       </c:valAx>
@@ -22111,11 +22111,11 @@
         </c:dLbls>
         <c:marker val="1"/>
         <c:smooth val="0"/>
-        <c:axId val="80645120"/>
-        <c:axId val="217591168"/>
+        <c:axId val="195852800"/>
+        <c:axId val="202849600"/>
       </c:lineChart>
       <c:catAx>
-        <c:axId val="80645120"/>
+        <c:axId val="195852800"/>
         <c:scaling>
           <c:orientation val="minMax"/>
         </c:scaling>
@@ -22135,7 +22135,7 @@
             <a:endParaRPr lang="pt-BR"/>
           </a:p>
         </c:txPr>
-        <c:crossAx val="217591168"/>
+        <c:crossAx val="202849600"/>
         <c:crosses val="autoZero"/>
         <c:auto val="1"/>
         <c:lblAlgn val="ctr"/>
@@ -22143,7 +22143,7 @@
         <c:noMultiLvlLbl val="0"/>
       </c:catAx>
       <c:valAx>
-        <c:axId val="217591168"/>
+        <c:axId val="202849600"/>
         <c:scaling>
           <c:orientation val="minMax"/>
         </c:scaling>
@@ -22172,7 +22172,7 @@
         <c:majorTickMark val="none"/>
         <c:minorTickMark val="none"/>
         <c:tickLblPos val="nextTo"/>
-        <c:crossAx val="80645120"/>
+        <c:crossAx val="195852800"/>
         <c:crosses val="autoZero"/>
         <c:crossBetween val="between"/>
       </c:valAx>
@@ -22558,11 +22558,11 @@
         </c:dLbls>
         <c:marker val="1"/>
         <c:smooth val="0"/>
-        <c:axId val="220546048"/>
-        <c:axId val="217592896"/>
+        <c:axId val="203265536"/>
+        <c:axId val="203048064"/>
       </c:lineChart>
       <c:catAx>
-        <c:axId val="220546048"/>
+        <c:axId val="203265536"/>
         <c:scaling>
           <c:orientation val="minMax"/>
         </c:scaling>
@@ -22582,7 +22582,7 @@
             <a:endParaRPr lang="pt-BR"/>
           </a:p>
         </c:txPr>
-        <c:crossAx val="217592896"/>
+        <c:crossAx val="203048064"/>
         <c:crosses val="autoZero"/>
         <c:auto val="1"/>
         <c:lblAlgn val="ctr"/>
@@ -22590,7 +22590,7 @@
         <c:noMultiLvlLbl val="0"/>
       </c:catAx>
       <c:valAx>
-        <c:axId val="217592896"/>
+        <c:axId val="203048064"/>
         <c:scaling>
           <c:orientation val="minMax"/>
         </c:scaling>
@@ -22619,7 +22619,7 @@
         <c:majorTickMark val="none"/>
         <c:minorTickMark val="none"/>
         <c:tickLblPos val="nextTo"/>
-        <c:crossAx val="220546048"/>
+        <c:crossAx val="203265536"/>
         <c:crosses val="autoZero"/>
         <c:crossBetween val="between"/>
       </c:valAx>
@@ -22907,11 +22907,11 @@
         </c:dLbls>
         <c:marker val="1"/>
         <c:smooth val="0"/>
-        <c:axId val="80645632"/>
-        <c:axId val="217594624"/>
+        <c:axId val="195853312"/>
+        <c:axId val="203049792"/>
       </c:lineChart>
       <c:catAx>
-        <c:axId val="80645632"/>
+        <c:axId val="195853312"/>
         <c:scaling>
           <c:orientation val="minMax"/>
         </c:scaling>
@@ -22931,7 +22931,7 @@
             <a:endParaRPr lang="pt-BR"/>
           </a:p>
         </c:txPr>
-        <c:crossAx val="217594624"/>
+        <c:crossAx val="203049792"/>
         <c:crosses val="autoZero"/>
         <c:auto val="1"/>
         <c:lblAlgn val="ctr"/>
@@ -22939,7 +22939,7 @@
         <c:noMultiLvlLbl val="0"/>
       </c:catAx>
       <c:valAx>
-        <c:axId val="217594624"/>
+        <c:axId val="203049792"/>
         <c:scaling>
           <c:orientation val="minMax"/>
         </c:scaling>
@@ -22968,7 +22968,7 @@
         <c:majorTickMark val="none"/>
         <c:minorTickMark val="none"/>
         <c:tickLblPos val="nextTo"/>
-        <c:crossAx val="80645632"/>
+        <c:crossAx val="195853312"/>
         <c:crosses val="autoZero"/>
         <c:crossBetween val="between"/>
       </c:valAx>
@@ -23518,11 +23518,11 @@
         </c:dLbls>
         <c:marker val="1"/>
         <c:smooth val="0"/>
-        <c:axId val="166942720"/>
-        <c:axId val="219681856"/>
+        <c:axId val="190733312"/>
+        <c:axId val="195716800"/>
       </c:lineChart>
       <c:catAx>
-        <c:axId val="166942720"/>
+        <c:axId val="190733312"/>
         <c:scaling>
           <c:orientation val="minMax"/>
         </c:scaling>
@@ -23542,7 +23542,7 @@
             <a:endParaRPr lang="pt-BR"/>
           </a:p>
         </c:txPr>
-        <c:crossAx val="219681856"/>
+        <c:crossAx val="195716800"/>
         <c:crosses val="autoZero"/>
         <c:auto val="1"/>
         <c:lblAlgn val="ctr"/>
@@ -23550,7 +23550,7 @@
         <c:noMultiLvlLbl val="0"/>
       </c:catAx>
       <c:valAx>
-        <c:axId val="219681856"/>
+        <c:axId val="195716800"/>
         <c:scaling>
           <c:orientation val="minMax"/>
         </c:scaling>
@@ -23579,7 +23579,7 @@
         <c:majorTickMark val="none"/>
         <c:minorTickMark val="none"/>
         <c:tickLblPos val="nextTo"/>
-        <c:crossAx val="166942720"/>
+        <c:crossAx val="190733312"/>
         <c:crosses val="autoZero"/>
         <c:crossBetween val="between"/>
       </c:valAx>
@@ -23809,11 +23809,11 @@
         </c:dLbls>
         <c:marker val="1"/>
         <c:smooth val="0"/>
-        <c:axId val="213745152"/>
-        <c:axId val="219684160"/>
+        <c:axId val="195411456"/>
+        <c:axId val="195718528"/>
       </c:lineChart>
       <c:catAx>
-        <c:axId val="213745152"/>
+        <c:axId val="195411456"/>
         <c:scaling>
           <c:orientation val="minMax"/>
         </c:scaling>
@@ -23833,7 +23833,7 @@
             <a:endParaRPr lang="pt-BR"/>
           </a:p>
         </c:txPr>
-        <c:crossAx val="219684160"/>
+        <c:crossAx val="195718528"/>
         <c:crosses val="autoZero"/>
         <c:auto val="1"/>
         <c:lblAlgn val="ctr"/>
@@ -23841,7 +23841,7 @@
         <c:noMultiLvlLbl val="0"/>
       </c:catAx>
       <c:valAx>
-        <c:axId val="219684160"/>
+        <c:axId val="195718528"/>
         <c:scaling>
           <c:orientation val="minMax"/>
         </c:scaling>
@@ -23870,7 +23870,7 @@
         <c:majorTickMark val="none"/>
         <c:minorTickMark val="none"/>
         <c:tickLblPos val="nextTo"/>
-        <c:crossAx val="213745152"/>
+        <c:crossAx val="195411456"/>
         <c:crosses val="autoZero"/>
         <c:crossBetween val="between"/>
       </c:valAx>
@@ -24100,11 +24100,11 @@
         </c:dLbls>
         <c:marker val="1"/>
         <c:smooth val="0"/>
-        <c:axId val="166943232"/>
-        <c:axId val="154748032"/>
+        <c:axId val="191172608"/>
+        <c:axId val="195720256"/>
       </c:lineChart>
       <c:catAx>
-        <c:axId val="166943232"/>
+        <c:axId val="191172608"/>
         <c:scaling>
           <c:orientation val="minMax"/>
         </c:scaling>
@@ -24124,7 +24124,7 @@
             <a:endParaRPr lang="pt-BR"/>
           </a:p>
         </c:txPr>
-        <c:crossAx val="154748032"/>
+        <c:crossAx val="195720256"/>
         <c:crosses val="autoZero"/>
         <c:auto val="1"/>
         <c:lblAlgn val="ctr"/>
@@ -24132,7 +24132,7 @@
         <c:noMultiLvlLbl val="0"/>
       </c:catAx>
       <c:valAx>
-        <c:axId val="154748032"/>
+        <c:axId val="195720256"/>
         <c:scaling>
           <c:orientation val="minMax"/>
         </c:scaling>
@@ -24161,7 +24161,7 @@
         <c:majorTickMark val="none"/>
         <c:minorTickMark val="none"/>
         <c:tickLblPos val="nextTo"/>
-        <c:crossAx val="166943232"/>
+        <c:crossAx val="191172608"/>
         <c:crosses val="autoZero"/>
         <c:crossBetween val="between"/>
       </c:valAx>
@@ -24391,11 +24391,11 @@
         </c:dLbls>
         <c:marker val="1"/>
         <c:smooth val="0"/>
-        <c:axId val="173484544"/>
-        <c:axId val="154749760"/>
+        <c:axId val="191173632"/>
+        <c:axId val="195721984"/>
       </c:lineChart>
       <c:catAx>
-        <c:axId val="173484544"/>
+        <c:axId val="191173632"/>
         <c:scaling>
           <c:orientation val="minMax"/>
         </c:scaling>
@@ -24415,7 +24415,7 @@
             <a:endParaRPr lang="pt-BR"/>
           </a:p>
         </c:txPr>
-        <c:crossAx val="154749760"/>
+        <c:crossAx val="195721984"/>
         <c:crosses val="autoZero"/>
         <c:auto val="1"/>
         <c:lblAlgn val="ctr"/>
@@ -24423,7 +24423,7 @@
         <c:noMultiLvlLbl val="0"/>
       </c:catAx>
       <c:valAx>
-        <c:axId val="154749760"/>
+        <c:axId val="195721984"/>
         <c:scaling>
           <c:orientation val="minMax"/>
         </c:scaling>
@@ -24452,7 +24452,7 @@
         <c:majorTickMark val="none"/>
         <c:minorTickMark val="none"/>
         <c:tickLblPos val="nextTo"/>
-        <c:crossAx val="173484544"/>
+        <c:crossAx val="191173632"/>
         <c:crosses val="autoZero"/>
         <c:crossBetween val="between"/>
       </c:valAx>

</xml_diff>